<commit_message>
Add visualization assignment 2
</commit_message>
<xml_diff>
--- a/assets/assignments/ethical/assignment1/Wan-Ting_Chang.docx
+++ b/assets/assignments/ethical/assignment1/Wan-Ting_Chang.docx
@@ -37,7 +37,15 @@
         <w:t>6</w:t>
       </w:r>
       <w:r>
-        <w:t xml:space="preserve">, 2025 </w:t>
+        <w:t xml:space="preserve">, </w:t>
+      </w:r>
+      <w:proofErr w:type="gramStart"/>
+      <w:r>
+        <w:t>2025</w:t>
+      </w:r>
+      <w:proofErr w:type="gramEnd"/>
+      <w:r>
+        <w:t xml:space="preserve"> </w:t>
       </w:r>
       <w:r>
         <w:br/>
@@ -49,11 +57,11 @@
         <w:t xml:space="preserve"> -</w:t>
       </w:r>
       <w:r>
-        <w:t xml:space="preserve"> H</w:t>
+        <w:t xml:space="preserve"> </w:t>
       </w:r>
       <w:proofErr w:type="spellStart"/>
       <w:r>
-        <w:t>ogtown</w:t>
+        <w:t>Hogtown</w:t>
       </w:r>
       <w:proofErr w:type="spellEnd"/>
       <w:r>
@@ -896,7 +904,19 @@
         <w:t xml:space="preserve"> they don’t really obtain a fresh consent. Informing the user is not consent</w:t>
       </w:r>
       <w:r>
-        <w:t>, especially the data is very sensitive personal and private</w:t>
+        <w:t>, especially the data is very sensitive</w:t>
+      </w:r>
+      <w:r>
+        <w:t>,</w:t>
+      </w:r>
+      <w:r>
+        <w:t xml:space="preserve"> personal</w:t>
+      </w:r>
+      <w:r>
+        <w:t>,</w:t>
+      </w:r>
+      <w:r>
+        <w:t xml:space="preserve"> and private</w:t>
       </w:r>
       <w:r>
         <w:t>.</w:t>
@@ -935,11 +955,11 @@
         <w:footnoteReference w:id="6"/>
       </w:r>
       <w:r>
-        <w:t xml:space="preserve"> Violating these laws could result in an investigation by the related organizations </w:t>
+        <w:t xml:space="preserve"> Violating these laws could result in an investigation by the related </w:t>
       </w:r>
       <w:r>
         <w:lastRenderedPageBreak/>
-        <w:t>or government offices. The company might even get fined for this, so HFII should really reconsider their approach for implementing this system.</w:t>
+        <w:t>organizations or government offices. The company might even get fined for this, so HFII should really reconsider their approach for implementing this system.</w:t>
       </w:r>
     </w:p>
     <w:p>
@@ -2784,7 +2804,7 @@
 </file>
 
 <file path=customXml/itemProps1.xml><?xml version="1.0" encoding="utf-8"?>
-<ds:datastoreItem xmlns:ds="http://schemas.openxmlformats.org/officeDocument/2006/customXml" ds:itemID="{0B12D050-A61C-B940-B88E-DA8013101B2B}">
+<ds:datastoreItem xmlns:ds="http://schemas.openxmlformats.org/officeDocument/2006/customXml" ds:itemID="{7C9842FD-8ABE-7B44-BCA9-07DAD5B04D67}">
   <ds:schemaRefs>
     <ds:schemaRef ds:uri="http://schemas.openxmlformats.org/officeDocument/2006/bibliography"/>
   </ds:schemaRefs>

</xml_diff>